<commit_message>
Comic: added spanish version files
</commit_message>
<xml_diff>
--- a/comics/vol1/Transcript.docx
+++ b/comics/vol1/Transcript.docx
@@ -611,7 +611,6 @@
     <w:p>
       <w:pPr>
         <w:spacing w:before="240" w:after="240"/>
-        <w:ind w:left="720"/>
         <w:rPr>
           <w:rFonts w:ascii="Georgia" w:hAnsi="Georgia"/>
           <w:color w:val="000000" w:themeColor="text1"/>
@@ -688,7 +687,6 @@
     <w:p>
       <w:pPr>
         <w:spacing w:before="240" w:after="240"/>
-        <w:ind w:left="720"/>
         <w:rPr>
           <w:rFonts w:ascii="Georgia" w:hAnsi="Georgia"/>
           <w:color w:val="000000" w:themeColor="text1"/>
@@ -1148,7 +1146,7 @@
           <w:sz w:val="24"/>
           <w:szCs w:val="24"/>
         </w:rPr>
-        <w:t xml:space="preserve">], </w:t>
+        <w:t xml:space="preserve">], “My eyes move involuntarily, each one swinging to its own music. They’ve danced this </w:t>
       </w:r>
       <w:r>
         <w:rPr>
@@ -1158,7 +1156,7 @@
           <w:szCs w:val="24"/>
         </w:rPr>
         <w:lastRenderedPageBreak/>
-        <w:t>“My eyes move involuntarily, each one swinging to its own music. They’ve danced this way for as long as I can remember.”</w:t>
+        <w:t>way for as long as I can remember.”</w:t>
       </w:r>
       <w:r>
         <w:rPr>
@@ -1689,7 +1687,6 @@
           <w:szCs w:val="24"/>
           <w:highlight w:val="white"/>
         </w:rPr>
-        <w:lastRenderedPageBreak/>
         <w:t xml:space="preserve">Things start to get really toxic in settings such as hiring, moderation of hate speech or </w:t>
       </w:r>
       <w:sdt>
@@ -1734,7 +1731,18 @@
           <w:szCs w:val="24"/>
           <w:highlight w:val="white"/>
         </w:rPr>
-        <w:t>], when we needlessly try to impose objectivity (fit a mathematical function onto the data) on human judgement, which is inherently subjective.</w:t>
+        <w:t xml:space="preserve">], when we needlessly try to impose objectivity (fit a </w:t>
+      </w:r>
+      <w:r>
+        <w:rPr>
+          <w:rFonts w:ascii="Georgia" w:hAnsi="Georgia"/>
+          <w:color w:val="000000" w:themeColor="text1"/>
+          <w:sz w:val="24"/>
+          <w:szCs w:val="24"/>
+          <w:highlight w:val="white"/>
+        </w:rPr>
+        <w:lastRenderedPageBreak/>
+        <w:t>mathematical function onto the data) on human judgement, which is inherently subjective.</w:t>
       </w:r>
       <w:r>
         <w:rPr>
@@ -2096,53 +2104,62 @@
           <w:sz w:val="24"/>
           <w:szCs w:val="24"/>
         </w:rPr>
+        <w:t xml:space="preserve">Then there’s the Pyramid of ML Scholarship. </w:t>
+      </w:r>
+      <w:r>
+        <w:rPr>
+          <w:rFonts w:ascii="Georgia" w:hAnsi="Georgia"/>
+          <w:color w:val="000000" w:themeColor="text1"/>
+          <w:sz w:val="24"/>
+          <w:szCs w:val="24"/>
+        </w:rPr>
+        <w:t>At the very top of the pyramid sits (precariously) our MO of SOTA chasing.</w:t>
+      </w:r>
+      <w:r>
+        <w:rPr>
+          <w:rFonts w:ascii="Georgia" w:hAnsi="Georgia"/>
+          <w:color w:val="000000" w:themeColor="text1"/>
+          <w:sz w:val="24"/>
+          <w:szCs w:val="24"/>
+        </w:rPr>
+        <w:t xml:space="preserve"> </w:t>
+      </w:r>
+      <w:r>
+        <w:rPr>
+          <w:rFonts w:ascii="Georgia" w:hAnsi="Georgia"/>
+          <w:color w:val="000000" w:themeColor="text1"/>
+          <w:sz w:val="24"/>
+          <w:szCs w:val="24"/>
+        </w:rPr>
+        <w:t>SOTA or State of The Art refers to the latest reported metric on some task.</w:t>
+      </w:r>
+      <w:r>
+        <w:rPr>
+          <w:rFonts w:ascii="Georgia" w:hAnsi="Georgia"/>
+          <w:color w:val="000000" w:themeColor="text1"/>
+          <w:sz w:val="24"/>
+          <w:szCs w:val="24"/>
+        </w:rPr>
+        <w:t xml:space="preserve"> </w:t>
+      </w:r>
+      <w:r>
+        <w:rPr>
+          <w:rFonts w:ascii="Georgia" w:hAnsi="Georgia"/>
+          <w:color w:val="000000" w:themeColor="text1"/>
+          <w:sz w:val="24"/>
+          <w:szCs w:val="24"/>
+        </w:rPr>
+        <w:t xml:space="preserve">SOTA chasing is about outperforming the competition on </w:t>
+      </w:r>
+      <w:r>
+        <w:rPr>
+          <w:rFonts w:ascii="Georgia" w:hAnsi="Georgia"/>
+          <w:color w:val="000000" w:themeColor="text1"/>
+          <w:sz w:val="24"/>
+          <w:szCs w:val="24"/>
+        </w:rPr>
         <w:lastRenderedPageBreak/>
-        <w:t xml:space="preserve">Then there’s the Pyramid of ML Scholarship. </w:t>
-      </w:r>
-      <w:r>
-        <w:rPr>
-          <w:rFonts w:ascii="Georgia" w:hAnsi="Georgia"/>
-          <w:color w:val="000000" w:themeColor="text1"/>
-          <w:sz w:val="24"/>
-          <w:szCs w:val="24"/>
-        </w:rPr>
-        <w:t>At the very top of the pyramid sits (precariously) our MO of SOTA chasing.</w:t>
-      </w:r>
-      <w:r>
-        <w:rPr>
-          <w:rFonts w:ascii="Georgia" w:hAnsi="Georgia"/>
-          <w:color w:val="000000" w:themeColor="text1"/>
-          <w:sz w:val="24"/>
-          <w:szCs w:val="24"/>
-        </w:rPr>
-        <w:t xml:space="preserve"> </w:t>
-      </w:r>
-      <w:r>
-        <w:rPr>
-          <w:rFonts w:ascii="Georgia" w:hAnsi="Georgia"/>
-          <w:color w:val="000000" w:themeColor="text1"/>
-          <w:sz w:val="24"/>
-          <w:szCs w:val="24"/>
-        </w:rPr>
-        <w:t>SOTA or State of The Art refers to the latest reported metric on some task.</w:t>
-      </w:r>
-      <w:r>
-        <w:rPr>
-          <w:rFonts w:ascii="Georgia" w:hAnsi="Georgia"/>
-          <w:color w:val="000000" w:themeColor="text1"/>
-          <w:sz w:val="24"/>
-          <w:szCs w:val="24"/>
-        </w:rPr>
-        <w:t xml:space="preserve"> </w:t>
-      </w:r>
-      <w:r>
-        <w:rPr>
-          <w:rFonts w:ascii="Georgia" w:hAnsi="Georgia"/>
-          <w:color w:val="000000" w:themeColor="text1"/>
-          <w:sz w:val="24"/>
-          <w:szCs w:val="24"/>
-        </w:rPr>
-        <w:t>SOTA chasing is about outperforming the competition on that benchmark, even marginally.</w:t>
+        <w:t>that benchmark, even marginally.</w:t>
       </w:r>
       <w:r>
         <w:rPr>

</xml_diff>